<commit_message>
Tasks 3.1, 3.3, 5.1
-Adjustments to 3.1 based on Bala's feedback
-Completed 3.3 task
-Task 5.1 completed
</commit_message>
<xml_diff>
--- a/Week 3/Task 3.1.docx
+++ b/Week 3/Task 3.1.docx
@@ -76,7 +76,10 @@
               <w:t xml:space="preserve">Students </w:t>
             </w:r>
             <w:r>
-              <w:t>who own a car and attend university more than twice a week.</w:t>
+              <w:t xml:space="preserve">who </w:t>
+            </w:r>
+            <w:r>
+              <w:t>own a car and are okay with driving to university every day.</w:t>
             </w:r>
           </w:p>
         </w:tc>
@@ -114,7 +117,10 @@
               <w:t xml:space="preserve">Students </w:t>
             </w:r>
             <w:r>
-              <w:t>who do not own a car and attend university less than twice a week.</w:t>
+              <w:t xml:space="preserve">who do not own a car and </w:t>
+            </w:r>
+            <w:r>
+              <w:t>would prefer an alternate method to public transport.</w:t>
             </w:r>
           </w:p>
         </w:tc>
@@ -149,10 +155,7 @@
           </w:tcPr>
           <w:p>
             <w:r>
-              <w:t>Students</w:t>
-            </w:r>
-            <w:r>
-              <w:t xml:space="preserve"> who own a car and attend university less than twice a week.</w:t>
+              <w:t>Students who sometimes require an alternate method of transport to travel to and from university.</w:t>
             </w:r>
           </w:p>
         </w:tc>
@@ -175,45 +178,7 @@
           </w:tcPr>
           <w:p>
             <w:r>
-              <w:t>Drive to university on the couple of days they are required to attend classes either by car or other method.</w:t>
-            </w:r>
-          </w:p>
-        </w:tc>
-      </w:tr>
-      <w:tr>
-        <w:tc>
-          <w:tcPr>
-            <w:tcW w:w="4503" w:type="dxa"/>
-          </w:tcPr>
-          <w:p>
-            <w:r>
-              <w:t>Students</w:t>
-            </w:r>
-            <w:r>
-              <w:t xml:space="preserve"> who do not own a car and attend university less than twice a week.</w:t>
-            </w:r>
-          </w:p>
-        </w:tc>
-        <w:tc>
-          <w:tcPr>
-            <w:tcW w:w="1701" w:type="dxa"/>
-          </w:tcPr>
-          <w:p>
-            <w:pPr>
-              <w:jc w:val="center"/>
-            </w:pPr>
-            <w:r>
-              <w:t>Secondary</w:t>
-            </w:r>
-          </w:p>
-        </w:tc>
-        <w:tc>
-          <w:tcPr>
-            <w:tcW w:w="3969" w:type="dxa"/>
-          </w:tcPr>
-          <w:p>
-            <w:r>
-              <w:t>Occasionally travel to university on the couple of days a week they are required to attend classes.</w:t>
+              <w:t>Secure a method of transport to university on the days they are unable to catch their regular transport method.</w:t>
             </w:r>
           </w:p>
         </w:tc>
@@ -354,7 +319,7 @@
             <v:path o:extrusionok="f" gradientshapeok="t" o:connecttype="rect"/>
             <o:lock v:ext="edit" aspectratio="t"/>
           </v:shapetype>
-          <v:shape id="_x0000_s1027" type="#_x0000_t75" style="position:absolute;margin-left:0;margin-top:.3pt;width:162pt;height:153.75pt;z-index:-251657216;mso-position-horizontal:left;mso-position-horizontal-relative:text;mso-position-vertical:absolute;mso-position-vertical-relative:text" o:allowoverlap="f">
+          <v:shape id="_x0000_s1027" type="#_x0000_t75" style="position:absolute;margin-left:0;margin-top:.3pt;width:162pt;height:153.75pt;z-index:-251658752;mso-position-horizontal:left;mso-position-horizontal-relative:text;mso-position-vertical:absolute;mso-position-vertical-relative:text" o:allowoverlap="f">
             <v:imagedata r:id="rId5" o:title="mike"/>
             <w10:wrap type="square"/>
           </v:shape>
@@ -362,20 +327,51 @@
       </w:r>
     </w:p>
     <w:p>
-      <w:r>
+      <w:pPr>
+        <w:rPr>
+          <w:i/>
+        </w:rPr>
+      </w:pPr>
+      <w:r>
+        <w:rPr>
+          <w:i/>
+        </w:rPr>
         <w:t>Student</w:t>
       </w:r>
     </w:p>
     <w:p>
       <w:r>
-        <w:t>Mike is 21 and is a full time student. Mike is currently not employed as he wishes to focus on his studies. He is a second year student and attends classes at the Swinburne University Hawthorn campus. He does not possess a driver’s license and both his parents work meaning he is required to walk to the nearest station which</w:t>
-      </w:r>
-      <w:r>
-        <w:t xml:space="preserve"> is a 10 minute walk from his house. Mike likes to get to the station 10-15 minutes before the train he plans to catch arrives. This gives him time to check his myki has sufficient funds to travel and account for any delays while walking to the station. During the train ride to university, Mike will read through lecture notes or complete class tasks on his laptop. When Mike is feeling unproductive he browses social media and other applications on his smart phone.</w:t>
-      </w:r>
-    </w:p>
-    <w:p/>
-    <w:p/>
+        <w:t xml:space="preserve">Mike is 21 and is a full time student. </w:t>
+      </w:r>
+      <w:r>
+        <w:t>Currently he is</w:t>
+      </w:r>
+      <w:r>
+        <w:t xml:space="preserve"> not employed as he wishes to focus on his studies. He is a second year student and attends classes at the Swinburne University Hawthorn campus.</w:t>
+      </w:r>
+      <w:r>
+        <w:t xml:space="preserve"> Each morning he uses the </w:t>
+      </w:r>
+      <w:proofErr w:type="spellStart"/>
+      <w:r>
+        <w:t>Metlink</w:t>
+      </w:r>
+      <w:proofErr w:type="spellEnd"/>
+      <w:r>
+        <w:t xml:space="preserve"> website to check the train timetable for the day.</w:t>
+      </w:r>
+      <w:r>
+        <w:t xml:space="preserve"> He does not possess a driver’s li</w:t>
+      </w:r>
+      <w:r>
+        <w:t xml:space="preserve">cense and both his parents work meaning he is required to find his own way to the station/university each day. Mike often tries to catch the train before the one he is required to catch, this accounts for any train delays or cancellations. He is </w:t>
+      </w:r>
+      <w:r>
+        <w:t>very familiar with the internet as well as phone and computer based applications. He is involved in a lot of group work which requires him to travel into Swinburne more often than just his regular class timetable.</w:t>
+      </w:r>
+      <w:bookmarkStart w:id="0" w:name="_GoBack"/>
+      <w:bookmarkEnd w:id="0"/>
+    </w:p>
     <w:p>
       <w:pPr>
         <w:rPr>
@@ -386,7 +382,6 @@
         <w:rPr>
           <w:b/>
         </w:rPr>
-        <w:lastRenderedPageBreak/>
         <w:t>Key Attributes</w:t>
       </w:r>
     </w:p>
@@ -417,7 +412,7 @@
         </w:rPr>
       </w:pPr>
       <w:r>
-        <w:t>Active on social media</w:t>
+        <w:t>Timetabled classes everyday</w:t>
       </w:r>
     </w:p>
     <w:p>
@@ -432,7 +427,22 @@
         </w:rPr>
       </w:pPr>
       <w:r>
-        <w:t>Timetabled classes everyday</w:t>
+        <w:t>Confident with Technology</w:t>
+      </w:r>
+    </w:p>
+    <w:p>
+      <w:pPr>
+        <w:pStyle w:val="ListParagraph"/>
+        <w:numPr>
+          <w:ilvl w:val="0"/>
+          <w:numId w:val="1"/>
+        </w:numPr>
+        <w:rPr>
+          <w:b/>
+        </w:rPr>
+      </w:pPr>
+      <w:r>
+        <w:t>Parents work</w:t>
       </w:r>
     </w:p>
     <w:p>
@@ -485,8 +495,6 @@
       <w:r>
         <w:t>Checking train times on website</w:t>
       </w:r>
-      <w:bookmarkStart w:id="0" w:name="_GoBack"/>
-      <w:bookmarkEnd w:id="0"/>
     </w:p>
     <w:sectPr>
       <w:pgSz w:w="11906" w:h="16838"/>

</xml_diff>

<commit_message>
Credit Task 2 and Week 3 Resubmissions
-Added characteristics to 3.1 Persona
-Restructured Task Inventory in 3.3
-Completed Credit Task 2
</commit_message>
<xml_diff>
--- a/Week 3/Task 3.1.docx
+++ b/Week 3/Task 3.1.docx
@@ -364,13 +364,28 @@
         <w:t xml:space="preserve"> He does not possess a driver’s li</w:t>
       </w:r>
       <w:r>
-        <w:t xml:space="preserve">cense and both his parents work meaning he is required to find his own way to the station/university each day. Mike often tries to catch the train before the one he is required to catch, this accounts for any train delays or cancellations. He is </w:t>
-      </w:r>
-      <w:r>
-        <w:t>very familiar with the internet as well as phone and computer based applications. He is involved in a lot of group work which requires him to travel into Swinburne more often than just his regular class timetable.</w:t>
+        <w:t>cense and both his parents work meaning he is required to find his own way to the station/university each day. Mike</w:t>
+      </w:r>
+      <w:r>
+        <w:t xml:space="preserve"> is very organised and</w:t>
+      </w:r>
+      <w:r>
+        <w:t xml:space="preserve"> often tries to catch the train befor</w:t>
       </w:r>
       <w:bookmarkStart w:id="0" w:name="_GoBack"/>
       <w:bookmarkEnd w:id="0"/>
+      <w:r>
+        <w:t>e the one he is required to catch, this accounts for any train delays or cancellations.</w:t>
+      </w:r>
+      <w:r>
+        <w:t xml:space="preserve"> Mike likes to get ahead in his classes and spends his time travelling completing class work and reading lecture notes. </w:t>
+      </w:r>
+      <w:r>
+        <w:t xml:space="preserve">He is </w:t>
+      </w:r>
+      <w:r>
+        <w:t>very familiar with the internet as well as phone and computer based applications. He is involved in a lot of group work which requires him to travel into Swinburne more often than just his regular class timetable.</w:t>
+      </w:r>
     </w:p>
     <w:p>
       <w:pPr>
@@ -442,6 +457,7 @@
         </w:rPr>
       </w:pPr>
       <w:r>
+        <w:lastRenderedPageBreak/>
         <w:t>Parents work</w:t>
       </w:r>
     </w:p>

</xml_diff>